<commit_message>
Added words to ProjectManagementPlan
Just threw in what I knew
</commit_message>
<xml_diff>
--- a/FirstDeliverableDocs/ProjectManagementPlan.docx
+++ b/FirstDeliverableDocs/ProjectManagementPlan.docx
@@ -260,7 +260,7 @@
           <w:rFonts w:eastAsia="Times New Roman" w:cs="Times New Roman"/>
         </w:rPr>
         <w:pict w14:anchorId="091A7BED">
-          <v:rect id="_x0000_i1027" style="width:421.2pt;height:1.5pt" o:hrpct="900" o:hrstd="t" o:hr="t" fillcolor="#a0a0a0" stroked="f"/>
+          <v:rect id="_x0000_i1025" style="width:421.2pt;height:1.5pt" o:hrpct="900" o:hrstd="t" o:hr="t" fillcolor="#a0a0a0" stroked="f"/>
         </w:pict>
       </w:r>
       <w:r>
@@ -491,7 +491,7 @@
           <w:rFonts w:eastAsia="Times New Roman" w:cs="Times New Roman"/>
         </w:rPr>
         <w:pict w14:anchorId="5810F901">
-          <v:rect id="_x0000_i1025" style="width:0;height:1.5pt" o:hralign="center" o:hrstd="t" o:hrnoshade="t" o:hr="t" fillcolor="black" stroked="f"/>
+          <v:rect id="_x0000_i1026" style="width:0;height:1.5pt" o:hralign="center" o:hrstd="t" o:hrnoshade="t" o:hr="t" fillcolor="black" stroked="f"/>
         </w:pict>
       </w:r>
     </w:p>
@@ -538,7 +538,49 @@
           <w:color w:val="000000"/>
           <w:highlight w:val="yellow"/>
         </w:rPr>
-        <w:t>&lt;Include a 1-paragraph description of what your project is about.&gt;</w:t>
+        <w:t>&lt;Include a 1-paragraph description of what your project is about</w:t>
+      </w:r>
+      <w:proofErr w:type="gramStart"/>
+      <w:r>
+        <w:rPr>
+          <w:rFonts w:eastAsia="Times New Roman" w:cs="Times New Roman"/>
+          <w:color w:val="000000"/>
+          <w:highlight w:val="yellow"/>
+        </w:rPr>
+        <w:t>.&gt;</w:t>
+      </w:r>
+      <w:proofErr w:type="gramEnd"/>
+    </w:p>
+    <w:p>
+      <w:pPr>
+        <w:spacing w:before="100" w:beforeAutospacing="1" w:after="100" w:afterAutospacing="1" w:line="240" w:lineRule="auto"/>
+        <w:rPr>
+          <w:rFonts w:eastAsia="Times New Roman" w:cs="Times New Roman"/>
+          <w:color w:val="000000"/>
+        </w:rPr>
+      </w:pPr>
+      <w:r>
+        <w:rPr>
+          <w:rFonts w:eastAsia="Times New Roman" w:cs="Times New Roman"/>
+          <w:color w:val="000000"/>
+        </w:rPr>
+        <w:t xml:space="preserve">For Hotel Management we decided to design a web-app. The project is supposed to be able to allow hotel-goers to create a username and password on the website so that they can make reservations from their computer. We also must allow the receptionists to check-in and </w:t>
+      </w:r>
+      <w:proofErr w:type="gramStart"/>
+      <w:r>
+        <w:rPr>
+          <w:rFonts w:eastAsia="Times New Roman" w:cs="Times New Roman"/>
+          <w:color w:val="000000"/>
+        </w:rPr>
+        <w:t>check-out</w:t>
+      </w:r>
+      <w:proofErr w:type="gramEnd"/>
+      <w:r>
+        <w:rPr>
+          <w:rFonts w:eastAsia="Times New Roman" w:cs="Times New Roman"/>
+          <w:color w:val="000000"/>
+        </w:rPr>
+        <w:t xml:space="preserve"> clients. The manager should also have the ability to create a reservation for specific users.</w:t>
       </w:r>
     </w:p>
     <w:p>
@@ -576,9 +618,31 @@
         <w:rPr>
           <w:rFonts w:eastAsia="Times New Roman" w:cs="Times New Roman"/>
           <w:color w:val="000000"/>
-          <w:highlight w:val="yellow"/>
-        </w:rPr>
-        <w:t xml:space="preserve">Coding Standard &lt;The goal of a coding standard is to make maintenance easier. What is the minimal acceptable standard for code on your project? Include such things as required documentation, naming conventions, </w:t>
+        </w:rPr>
+        <w:br/>
+      </w:r>
+      <w:r>
+        <w:rPr>
+          <w:rFonts w:eastAsia="Times New Roman" w:cs="Times New Roman"/>
+          <w:color w:val="000000"/>
+          <w:highlight w:val="yellow"/>
+        </w:rPr>
+        <w:t>Coding Standard &lt;The goal of a coding standard is to make maintenance easier. What is the minimal acceptable standard for</w:t>
+      </w:r>
+      <w:r>
+        <w:rPr>
+          <w:rFonts w:eastAsia="Times New Roman" w:cs="Times New Roman"/>
+          <w:color w:val="000000"/>
+        </w:rPr>
+        <w:t xml:space="preserve"> </w:t>
+      </w:r>
+      <w:r>
+        <w:rPr>
+          <w:rFonts w:eastAsia="Times New Roman" w:cs="Times New Roman"/>
+          <w:color w:val="000000"/>
+          <w:highlight w:val="yellow"/>
+        </w:rPr>
+        <w:t xml:space="preserve">code on your project? Include such things as required documentation, naming conventions, </w:t>
       </w:r>
       <w:r>
         <w:rPr>
@@ -804,6 +868,7 @@
         <w:rPr>
           <w:rFonts w:eastAsia="Times New Roman" w:cs="Times New Roman"/>
           <w:color w:val="000000"/>
+          <w:highlight w:val="yellow"/>
         </w:rPr>
         <w:t>&lt;</w:t>
       </w:r>
@@ -811,6 +876,7 @@
         <w:rPr>
           <w:rFonts w:eastAsia="Times New Roman" w:cs="Times New Roman"/>
           <w:color w:val="000000"/>
+          <w:highlight w:val="yellow"/>
         </w:rPr>
         <w:t>I</w:t>
       </w:r>
@@ -818,6 +884,7 @@
         <w:rPr>
           <w:rFonts w:eastAsia="Times New Roman" w:cs="Times New Roman"/>
           <w:color w:val="000000"/>
+          <w:highlight w:val="yellow"/>
         </w:rPr>
         <w:t xml:space="preserve">nclude a short description of your </w:t>
       </w:r>
@@ -825,6 +892,7 @@
         <w:rPr>
           <w:rFonts w:eastAsia="Times New Roman" w:cs="Times New Roman"/>
           <w:color w:val="000000"/>
+          <w:highlight w:val="yellow"/>
         </w:rPr>
         <w:t xml:space="preserve">team, your team’s </w:t>
       </w:r>
@@ -832,6 +900,7 @@
         <w:rPr>
           <w:rFonts w:eastAsia="Times New Roman" w:cs="Times New Roman"/>
           <w:color w:val="000000"/>
+          <w:highlight w:val="yellow"/>
         </w:rPr>
         <w:t>organization and any organizational issues.</w:t>
       </w:r>
@@ -839,6 +908,7 @@
         <w:rPr>
           <w:rFonts w:eastAsia="Times New Roman" w:cs="Times New Roman"/>
           <w:color w:val="000000"/>
+          <w:highlight w:val="yellow"/>
         </w:rPr>
         <w:t xml:space="preserve"> </w:t>
       </w:r>
@@ -846,6 +916,7 @@
         <w:rPr>
           <w:rFonts w:eastAsia="Times New Roman" w:cs="Times New Roman"/>
           <w:color w:val="000000"/>
+          <w:highlight w:val="yellow"/>
         </w:rPr>
         <w:t>S</w:t>
       </w:r>
@@ -853,6 +924,7 @@
         <w:rPr>
           <w:rFonts w:eastAsia="Times New Roman" w:cs="Times New Roman"/>
           <w:color w:val="000000"/>
+          <w:highlight w:val="yellow"/>
         </w:rPr>
         <w:t>ome t</w:t>
       </w:r>
@@ -860,6 +932,7 @@
         <w:rPr>
           <w:rFonts w:eastAsia="Times New Roman" w:cs="Times New Roman"/>
           <w:color w:val="000000"/>
+          <w:highlight w:val="yellow"/>
         </w:rPr>
         <w:t>hings to includes are:</w:t>
       </w:r>
@@ -875,17 +948,97 @@
         <w:rPr>
           <w:rFonts w:eastAsia="Times New Roman" w:cs="Times New Roman"/>
           <w:color w:val="000000"/>
-          <w:highlight w:val="yellow"/>
-        </w:rPr>
-      </w:pPr>
-      <w:r>
-        <w:rPr>
-          <w:rFonts w:eastAsia="Times New Roman" w:cs="Times New Roman"/>
-          <w:color w:val="000000"/>
-          <w:highlight w:val="yellow"/>
-        </w:rPr>
-        <w:t>&lt;Who is in the group?&gt;</w:t>
-      </w:r>
+        </w:rPr>
+      </w:pPr>
+      <w:r>
+        <w:rPr>
+          <w:rFonts w:eastAsia="Times New Roman" w:cs="Times New Roman"/>
+          <w:color w:val="000000"/>
+        </w:rPr>
+        <w:t xml:space="preserve">Travis Stamper, </w:t>
+      </w:r>
+      <w:proofErr w:type="spellStart"/>
+      <w:r>
+        <w:rPr>
+          <w:rFonts w:eastAsia="Times New Roman" w:cs="Times New Roman"/>
+          <w:color w:val="000000"/>
+        </w:rPr>
+        <w:t>Khris</w:t>
+      </w:r>
+      <w:proofErr w:type="spellEnd"/>
+      <w:r>
+        <w:rPr>
+          <w:rFonts w:eastAsia="Times New Roman" w:cs="Times New Roman"/>
+          <w:color w:val="000000"/>
+        </w:rPr>
+        <w:t xml:space="preserve"> </w:t>
+      </w:r>
+      <w:proofErr w:type="spellStart"/>
+      <w:r>
+        <w:rPr>
+          <w:rFonts w:eastAsia="Times New Roman" w:cs="Times New Roman"/>
+          <w:color w:val="000000"/>
+        </w:rPr>
+        <w:t>Bandong</w:t>
+      </w:r>
+      <w:proofErr w:type="spellEnd"/>
+      <w:r>
+        <w:rPr>
+          <w:rFonts w:eastAsia="Times New Roman" w:cs="Times New Roman"/>
+          <w:color w:val="000000"/>
+        </w:rPr>
+        <w:t xml:space="preserve">, Hunter </w:t>
+      </w:r>
+      <w:proofErr w:type="spellStart"/>
+      <w:r>
+        <w:rPr>
+          <w:rFonts w:eastAsia="Times New Roman" w:cs="Times New Roman"/>
+          <w:color w:val="000000"/>
+        </w:rPr>
+        <w:t>Heston</w:t>
+      </w:r>
+      <w:proofErr w:type="spellEnd"/>
+      <w:r>
+        <w:rPr>
+          <w:rFonts w:eastAsia="Times New Roman" w:cs="Times New Roman"/>
+          <w:color w:val="000000"/>
+        </w:rPr>
+        <w:t xml:space="preserve">, Brady Butler, Ben </w:t>
+      </w:r>
+      <w:proofErr w:type="spellStart"/>
+      <w:r>
+        <w:rPr>
+          <w:rFonts w:eastAsia="Times New Roman" w:cs="Times New Roman"/>
+          <w:color w:val="000000"/>
+        </w:rPr>
+        <w:t>Hochstadt</w:t>
+      </w:r>
+      <w:proofErr w:type="spellEnd"/>
+      <w:r>
+        <w:rPr>
+          <w:rFonts w:eastAsia="Times New Roman" w:cs="Times New Roman"/>
+          <w:color w:val="000000"/>
+        </w:rPr>
+        <w:br/>
+      </w:r>
+      <w:r>
+        <w:rPr>
+          <w:rFonts w:eastAsia="Times New Roman" w:cs="Times New Roman"/>
+          <w:color w:val="000000"/>
+          <w:highlight w:val="yellow"/>
+        </w:rPr>
+        <w:t>&lt;Who is in the group</w:t>
+      </w:r>
+      <w:proofErr w:type="gramStart"/>
+      <w:r>
+        <w:rPr>
+          <w:rFonts w:eastAsia="Times New Roman" w:cs="Times New Roman"/>
+          <w:color w:val="000000"/>
+          <w:highlight w:val="yellow"/>
+        </w:rPr>
+        <w:t>?&gt;</w:t>
+      </w:r>
+      <w:proofErr w:type="gramEnd"/>
     </w:p>
     <w:p>
       <w:pPr>
@@ -921,32 +1074,37 @@
         <w:rPr>
           <w:rFonts w:eastAsia="Times New Roman" w:cs="Times New Roman"/>
           <w:color w:val="000000"/>
-          <w:highlight w:val="yellow"/>
-        </w:rPr>
-      </w:pPr>
-      <w:r>
-        <w:rPr>
-          <w:rFonts w:eastAsia="Times New Roman" w:cs="Times New Roman"/>
-          <w:color w:val="000000"/>
-          <w:highlight w:val="yellow"/>
-        </w:rPr>
-        <w:t xml:space="preserve">&lt;How will you handle communication -- scheduled face-to-face </w:t>
-      </w:r>
-      <w:r>
-        <w:rPr>
-          <w:rFonts w:eastAsia="Times New Roman" w:cs="Times New Roman"/>
-          <w:color w:val="000000"/>
-          <w:highlight w:val="yellow"/>
-        </w:rPr>
-        <w:t>meetings, on-line meetings, Google hangout, Skype, etc</w:t>
-      </w:r>
-      <w:r>
-        <w:rPr>
-          <w:rFonts w:eastAsia="Times New Roman" w:cs="Times New Roman"/>
-          <w:color w:val="000000"/>
-          <w:highlight w:val="yellow"/>
-        </w:rPr>
-        <w:t>?&gt;</w:t>
+        </w:rPr>
+      </w:pPr>
+      <w:r>
+        <w:rPr>
+          <w:rFonts w:eastAsia="Times New Roman" w:cs="Times New Roman"/>
+          <w:color w:val="000000"/>
+        </w:rPr>
+        <w:t>For communication we</w:t>
+      </w:r>
+      <w:r>
+        <w:rPr>
+          <w:rFonts w:eastAsia="Times New Roman" w:cs="Times New Roman"/>
+          <w:color w:val="000000"/>
+        </w:rPr>
+        <w:t xml:space="preserve"> will have face-to-face meetings as well as Facebook messenger and a Facebook group page. We will also communicate through comments in the code as well as notes when pushing via </w:t>
+      </w:r>
+      <w:proofErr w:type="spellStart"/>
+      <w:r>
+        <w:rPr>
+          <w:rFonts w:eastAsia="Times New Roman" w:cs="Times New Roman"/>
+          <w:color w:val="000000"/>
+        </w:rPr>
+        <w:t>GitHub</w:t>
+      </w:r>
+      <w:proofErr w:type="spellEnd"/>
+      <w:r>
+        <w:rPr>
+          <w:rFonts w:eastAsia="Times New Roman" w:cs="Times New Roman"/>
+          <w:color w:val="000000"/>
+        </w:rPr>
+        <w:t>.</w:t>
       </w:r>
     </w:p>
     <w:p>
@@ -960,6 +1118,7 @@
         <w:rPr>
           <w:rFonts w:eastAsia="Times New Roman" w:cs="Times New Roman"/>
           <w:color w:val="000000"/>
+          <w:highlight w:val="yellow"/>
         </w:rPr>
       </w:pPr>
       <w:r>
@@ -1015,7 +1174,7 @@
           <w:rFonts w:eastAsia="Times New Roman" w:cs="Times New Roman"/>
         </w:rPr>
         <w:pict w14:anchorId="1E2D8743">
-          <v:rect id="_x0000_i1026" style="width:0;height:1.5pt" o:hralign="center" o:hrstd="t" o:hrnoshade="t" o:hr="t" fillcolor="black" stroked="f"/>
+          <v:rect id="_x0000_i1027" style="width:0;height:1.5pt" o:hralign="center" o:hrstd="t" o:hrnoshade="t" o:hr="t" fillcolor="black" stroked="f"/>
         </w:pict>
       </w:r>
     </w:p>
@@ -1162,6 +1321,7 @@
               <w:rPr>
                 <w:rFonts w:eastAsia="Times New Roman" w:cs="Times New Roman"/>
               </w:rPr>
+              <w:lastRenderedPageBreak/>
               <w:t>Individual Weekly Progress Reports</w:t>
             </w:r>
           </w:p>
@@ -1437,7 +1597,6 @@
               <w:rPr>
                 <w:rFonts w:eastAsia="Times New Roman" w:cs="Times New Roman"/>
               </w:rPr>
-              <w:lastRenderedPageBreak/>
               <w:t>Test Plan</w:t>
             </w:r>
           </w:p>
@@ -1909,6 +2068,45 @@
         <w:rPr>
           <w:rFonts w:eastAsia="Times New Roman" w:cs="Times New Roman"/>
           <w:color w:val="000000"/>
+        </w:rPr>
+        <w:t xml:space="preserve">We will use OS X/Windows/Linux as operating systems to code on. The programming languages will be HTML5, CSS, PHP, </w:t>
+      </w:r>
+      <w:proofErr w:type="gramStart"/>
+      <w:r>
+        <w:rPr>
+          <w:rFonts w:eastAsia="Times New Roman" w:cs="Times New Roman"/>
+          <w:color w:val="000000"/>
+        </w:rPr>
+        <w:t>SQL</w:t>
+      </w:r>
+      <w:proofErr w:type="gramEnd"/>
+      <w:r>
+        <w:rPr>
+          <w:rFonts w:eastAsia="Times New Roman" w:cs="Times New Roman"/>
+          <w:color w:val="000000"/>
+        </w:rPr>
+        <w:t>.</w:t>
+      </w:r>
+      <w:r>
+        <w:rPr>
+          <w:rFonts w:eastAsia="Times New Roman" w:cs="Times New Roman"/>
+          <w:color w:val="000000"/>
+        </w:rPr>
+        <w:t xml:space="preserve"> We will use the main web browsers to test on. We will also use MySQL via Apache server to run local tests, and/or a server everyone can access. Most of the code will be done in text editors such as Sublime or notepad++ etc.</w:t>
+      </w:r>
+    </w:p>
+    <w:p>
+      <w:pPr>
+        <w:spacing w:before="100" w:beforeAutospacing="1" w:after="100" w:afterAutospacing="1" w:line="240" w:lineRule="auto"/>
+        <w:rPr>
+          <w:rFonts w:eastAsia="Times New Roman" w:cs="Times New Roman"/>
+          <w:color w:val="000000"/>
+        </w:rPr>
+      </w:pPr>
+      <w:r>
+        <w:rPr>
+          <w:rFonts w:eastAsia="Times New Roman" w:cs="Times New Roman"/>
+          <w:color w:val="000000"/>
           <w:highlight w:val="yellow"/>
         </w:rPr>
         <w:t xml:space="preserve">&lt;What </w:t>
@@ -1959,7 +2157,16 @@
           <w:color w:val="000000"/>
           <w:highlight w:val="yellow"/>
         </w:rPr>
-        <w:t>etc. will your team use to design and build your project?</w:t>
+        <w:t>etc. will your team use to design and build your project</w:t>
+      </w:r>
+      <w:proofErr w:type="gramStart"/>
+      <w:r>
+        <w:rPr>
+          <w:rFonts w:eastAsia="Times New Roman" w:cs="Times New Roman"/>
+          <w:color w:val="000000"/>
+          <w:highlight w:val="yellow"/>
+        </w:rPr>
+        <w:t>?</w:t>
       </w:r>
       <w:r>
         <w:rPr>
@@ -1969,105 +2176,17 @@
         </w:rPr>
         <w:t>&gt;</w:t>
       </w:r>
-    </w:p>
-    <w:p>
-      <w:pPr>
-        <w:spacing w:before="100" w:beforeAutospacing="1" w:after="100" w:afterAutospacing="1" w:line="240" w:lineRule="auto"/>
-        <w:rPr>
-          <w:rFonts w:eastAsia="Times New Roman" w:cs="Times New Roman"/>
-          <w:color w:val="000000"/>
-        </w:rPr>
-      </w:pPr>
-      <w:r>
+      <w:proofErr w:type="gramEnd"/>
+    </w:p>
+    <w:p>
+      <w:pPr>
+        <w:spacing w:before="100" w:beforeAutospacing="1" w:after="100" w:afterAutospacing="1" w:line="240" w:lineRule="auto"/>
         <w:rPr>
           <w:rFonts w:eastAsia="Times New Roman" w:cs="Times New Roman"/>
           <w:b/>
           <w:bCs/>
           <w:color w:val="000000"/>
         </w:rPr>
-        <w:t>Configuration Management</w:t>
-      </w:r>
-    </w:p>
-    <w:p>
-      <w:pPr>
-        <w:spacing w:before="100" w:beforeAutospacing="1" w:after="100" w:afterAutospacing="1" w:line="240" w:lineRule="auto"/>
-        <w:rPr>
-          <w:rFonts w:eastAsia="Times New Roman" w:cs="Times New Roman"/>
-          <w:color w:val="000000"/>
-        </w:rPr>
-      </w:pPr>
-      <w:r>
-        <w:rPr>
-          <w:rFonts w:eastAsia="Times New Roman" w:cs="Times New Roman"/>
-          <w:color w:val="000000"/>
-          <w:highlight w:val="yellow"/>
-        </w:rPr>
-        <w:t>&lt;How will your group handle version control and change control? Who is responsible? What procedure</w:t>
-      </w:r>
-      <w:r>
-        <w:rPr>
-          <w:rFonts w:eastAsia="Times New Roman" w:cs="Times New Roman"/>
-          <w:color w:val="000000"/>
-          <w:highlight w:val="yellow"/>
-        </w:rPr>
-        <w:t>s will be followed?</w:t>
-      </w:r>
-      <w:r>
-        <w:rPr>
-          <w:rFonts w:eastAsia="Times New Roman" w:cs="Times New Roman"/>
-          <w:color w:val="000000"/>
-          <w:highlight w:val="yellow"/>
-        </w:rPr>
-        <w:t xml:space="preserve"> You are required to use GitHub for configuration management (CM). If you plan to use any other CM tool, you need an approval from the course instructor</w:t>
-      </w:r>
-      <w:r>
-        <w:rPr>
-          <w:rFonts w:eastAsia="Times New Roman" w:cs="Times New Roman"/>
-          <w:color w:val="000000"/>
-          <w:highlight w:val="yellow"/>
-        </w:rPr>
-        <w:t xml:space="preserve"> and you need</w:t>
-      </w:r>
-      <w:r>
-        <w:rPr>
-          <w:rFonts w:eastAsia="Times New Roman" w:cs="Times New Roman"/>
-          <w:color w:val="000000"/>
-          <w:highlight w:val="yellow"/>
-        </w:rPr>
-        <w:t xml:space="preserve"> briefly discuss </w:t>
-      </w:r>
-      <w:r>
-        <w:rPr>
-          <w:rFonts w:eastAsia="Times New Roman" w:cs="Times New Roman"/>
-          <w:color w:val="000000"/>
-          <w:highlight w:val="yellow"/>
-        </w:rPr>
-        <w:t xml:space="preserve">here </w:t>
-      </w:r>
-      <w:r>
-        <w:rPr>
-          <w:rFonts w:eastAsia="Times New Roman" w:cs="Times New Roman"/>
-          <w:color w:val="000000"/>
-          <w:highlight w:val="yellow"/>
-        </w:rPr>
-        <w:t>the reasoning of your CM tool choice.</w:t>
-      </w:r>
-      <w:r>
-        <w:rPr>
-          <w:rFonts w:eastAsia="Times New Roman" w:cs="Times New Roman"/>
-          <w:color w:val="000000"/>
-          <w:highlight w:val="yellow"/>
-        </w:rPr>
-        <w:t>&gt;</w:t>
-      </w:r>
-    </w:p>
-    <w:p>
-      <w:pPr>
-        <w:spacing w:before="100" w:beforeAutospacing="1" w:after="100" w:afterAutospacing="1" w:line="240" w:lineRule="auto"/>
-        <w:rPr>
-          <w:rFonts w:eastAsia="Times New Roman" w:cs="Times New Roman"/>
-          <w:color w:val="000000"/>
-        </w:rPr>
       </w:pPr>
       <w:r>
         <w:rPr>
@@ -2076,24 +2195,119 @@
           <w:bCs/>
           <w:color w:val="000000"/>
         </w:rPr>
-        <w:t>Quality Assurance</w:t>
-      </w:r>
-    </w:p>
-    <w:p>
-      <w:pPr>
-        <w:spacing w:before="100" w:beforeAutospacing="1" w:after="100" w:afterAutospacing="1" w:line="240" w:lineRule="auto"/>
-        <w:rPr>
-          <w:rFonts w:eastAsia="Times New Roman" w:cs="Times New Roman"/>
-          <w:color w:val="000000"/>
-        </w:rPr>
-      </w:pPr>
-      <w:r>
-        <w:rPr>
-          <w:rFonts w:eastAsia="Times New Roman" w:cs="Times New Roman"/>
-          <w:color w:val="000000"/>
-          <w:highlight w:val="yellow"/>
-        </w:rPr>
-        <w:t>&lt;What QA activities will your group do and when will each activity occur? ... Who is responsible for making sure this occurs? How will the results be reported?&gt;</w:t>
+        <w:t>Configuration Management</w:t>
+      </w:r>
+    </w:p>
+    <w:p>
+      <w:pPr>
+        <w:spacing w:before="100" w:beforeAutospacing="1" w:after="100" w:afterAutospacing="1" w:line="240" w:lineRule="auto"/>
+        <w:rPr>
+          <w:rFonts w:eastAsia="Times New Roman" w:cs="Times New Roman"/>
+          <w:color w:val="000000"/>
+        </w:rPr>
+      </w:pPr>
+      <w:r>
+        <w:rPr>
+          <w:rFonts w:eastAsia="Times New Roman" w:cs="Times New Roman"/>
+          <w:color w:val="000000"/>
+        </w:rPr>
+        <w:t xml:space="preserve">We are using </w:t>
+      </w:r>
+      <w:proofErr w:type="spellStart"/>
+      <w:r>
+        <w:rPr>
+          <w:rFonts w:eastAsia="Times New Roman" w:cs="Times New Roman"/>
+          <w:color w:val="000000"/>
+        </w:rPr>
+        <w:t>GitHub</w:t>
+      </w:r>
+      <w:proofErr w:type="spellEnd"/>
+      <w:r>
+        <w:rPr>
+          <w:rFonts w:eastAsia="Times New Roman" w:cs="Times New Roman"/>
+          <w:color w:val="000000"/>
+        </w:rPr>
+        <w:t xml:space="preserve"> to  </w:t>
+      </w:r>
+    </w:p>
+    <w:p>
+      <w:pPr>
+        <w:spacing w:before="100" w:beforeAutospacing="1" w:after="100" w:afterAutospacing="1" w:line="240" w:lineRule="auto"/>
+        <w:rPr>
+          <w:rFonts w:eastAsia="Times New Roman" w:cs="Times New Roman"/>
+          <w:color w:val="000000"/>
+        </w:rPr>
+      </w:pPr>
+      <w:r>
+        <w:rPr>
+          <w:rFonts w:eastAsia="Times New Roman" w:cs="Times New Roman"/>
+          <w:color w:val="000000"/>
+        </w:rPr>
+        <w:t>&lt;</w:t>
+      </w:r>
+      <w:r>
+        <w:rPr>
+          <w:rFonts w:eastAsia="Times New Roman" w:cs="Times New Roman"/>
+          <w:color w:val="000000"/>
+          <w:highlight w:val="yellow"/>
+        </w:rPr>
+        <w:t>How will your group handle version control and change control? Who is responsible? What procedure</w:t>
+      </w:r>
+      <w:r>
+        <w:rPr>
+          <w:rFonts w:eastAsia="Times New Roman" w:cs="Times New Roman"/>
+          <w:color w:val="000000"/>
+          <w:highlight w:val="yellow"/>
+        </w:rPr>
+        <w:t>s will be followed?</w:t>
+      </w:r>
+      <w:r>
+        <w:rPr>
+          <w:rFonts w:eastAsia="Times New Roman" w:cs="Times New Roman"/>
+          <w:color w:val="000000"/>
+          <w:highlight w:val="yellow"/>
+        </w:rPr>
+        <w:t xml:space="preserve"> You are required to use GitHub for configuration management (CM). If you plan to use any other CM tool, you need an approval from the course instructor</w:t>
+      </w:r>
+      <w:r>
+        <w:rPr>
+          <w:rFonts w:eastAsia="Times New Roman" w:cs="Times New Roman"/>
+          <w:color w:val="000000"/>
+          <w:highlight w:val="yellow"/>
+        </w:rPr>
+        <w:t xml:space="preserve"> and you need</w:t>
+      </w:r>
+      <w:r>
+        <w:rPr>
+          <w:rFonts w:eastAsia="Times New Roman" w:cs="Times New Roman"/>
+          <w:color w:val="000000"/>
+          <w:highlight w:val="yellow"/>
+        </w:rPr>
+        <w:t xml:space="preserve"> briefly discuss </w:t>
+      </w:r>
+      <w:r>
+        <w:rPr>
+          <w:rFonts w:eastAsia="Times New Roman" w:cs="Times New Roman"/>
+          <w:color w:val="000000"/>
+          <w:highlight w:val="yellow"/>
+        </w:rPr>
+        <w:t xml:space="preserve">here </w:t>
+      </w:r>
+      <w:r>
+        <w:rPr>
+          <w:rFonts w:eastAsia="Times New Roman" w:cs="Times New Roman"/>
+          <w:color w:val="000000"/>
+          <w:highlight w:val="yellow"/>
+        </w:rPr>
+        <w:t>the reasoning of your CM tool choice.</w:t>
+      </w:r>
+      <w:r>
+        <w:rPr>
+          <w:rFonts w:eastAsia="Times New Roman" w:cs="Times New Roman"/>
+          <w:color w:val="000000"/>
+          <w:highlight w:val="yellow"/>
+        </w:rPr>
+        <w:t>&gt;</w:t>
       </w:r>
     </w:p>
     <w:p>
@@ -2111,40 +2325,48 @@
           <w:bCs/>
           <w:color w:val="000000"/>
         </w:rPr>
-        <w:t>Risk Management</w:t>
-      </w:r>
-    </w:p>
-    <w:p>
-      <w:pPr>
-        <w:spacing w:before="100" w:beforeAutospacing="1" w:after="100" w:afterAutospacing="1" w:line="240" w:lineRule="auto"/>
-        <w:rPr>
-          <w:rFonts w:eastAsia="Times New Roman" w:cs="Times New Roman"/>
-          <w:color w:val="000000"/>
-        </w:rPr>
-      </w:pPr>
-      <w:r>
-        <w:rPr>
-          <w:rFonts w:eastAsia="Times New Roman" w:cs="Times New Roman"/>
-          <w:color w:val="000000"/>
-          <w:highlight w:val="yellow"/>
-        </w:rPr>
-        <w:t xml:space="preserve">&lt;Identify potential risks for this project. For each risk, how will you manage the risk?  </w:t>
-      </w:r>
-      <w:r>
-        <w:rPr>
-          <w:rFonts w:eastAsia="Times New Roman" w:cs="Times New Roman"/>
-          <w:color w:val="000000"/>
-          <w:highlight w:val="yellow"/>
-        </w:rPr>
-        <w:t>I</w:t>
-      </w:r>
-      <w:r>
-        <w:rPr>
-          <w:rFonts w:eastAsia="Times New Roman" w:cs="Times New Roman"/>
-          <w:color w:val="000000"/>
-          <w:highlight w:val="yellow"/>
-        </w:rPr>
-        <w:t>t is expected that this information will be at a high-level at the beginning of the project.&gt;</w:t>
+        <w:lastRenderedPageBreak/>
+        <w:t>Quality Assurance</w:t>
+      </w:r>
+    </w:p>
+    <w:p>
+      <w:pPr>
+        <w:spacing w:before="100" w:beforeAutospacing="1" w:after="100" w:afterAutospacing="1" w:line="240" w:lineRule="auto"/>
+        <w:rPr>
+          <w:rFonts w:eastAsia="Times New Roman" w:cs="Times New Roman"/>
+          <w:color w:val="000000"/>
+        </w:rPr>
+      </w:pPr>
+      <w:r>
+        <w:rPr>
+          <w:rFonts w:eastAsia="Times New Roman" w:cs="Times New Roman"/>
+          <w:color w:val="000000"/>
+        </w:rPr>
+        <w:t>We will make sure that the back end works as expected when users enter information on the front end.</w:t>
+      </w:r>
+    </w:p>
+    <w:p>
+      <w:pPr>
+        <w:spacing w:before="100" w:beforeAutospacing="1" w:after="100" w:afterAutospacing="1" w:line="240" w:lineRule="auto"/>
+        <w:rPr>
+          <w:rFonts w:eastAsia="Times New Roman" w:cs="Times New Roman"/>
+          <w:color w:val="000000"/>
+        </w:rPr>
+      </w:pPr>
+      <w:r>
+        <w:rPr>
+          <w:rFonts w:eastAsia="Times New Roman" w:cs="Times New Roman"/>
+          <w:color w:val="000000"/>
+        </w:rPr>
+        <w:t>&lt;</w:t>
+      </w:r>
+      <w:r>
+        <w:rPr>
+          <w:rFonts w:eastAsia="Times New Roman" w:cs="Times New Roman"/>
+          <w:color w:val="000000"/>
+          <w:highlight w:val="yellow"/>
+        </w:rPr>
+        <w:t>What QA activities will your group do and when will each activity occur? ... Who is responsible for making sure this occurs? How will the results be reported?&gt;</w:t>
       </w:r>
     </w:p>
     <w:p>
@@ -2162,41 +2384,104 @@
           <w:bCs/>
           <w:color w:val="000000"/>
         </w:rPr>
-        <w:t>Table of Work Packages, Time Estimates, and Assignments</w:t>
-      </w:r>
-    </w:p>
-    <w:p>
-      <w:pPr>
-        <w:spacing w:before="100" w:beforeAutospacing="1" w:after="100" w:afterAutospacing="1" w:line="240" w:lineRule="auto"/>
-        <w:rPr>
-          <w:rFonts w:eastAsia="Times New Roman" w:cs="Times New Roman"/>
-          <w:color w:val="000000"/>
-        </w:rPr>
-      </w:pPr>
-      <w:r>
-        <w:rPr>
-          <w:rFonts w:eastAsia="Times New Roman" w:cs="Times New Roman"/>
-          <w:color w:val="000000"/>
-          <w:highlight w:val="yellow"/>
-        </w:rPr>
-        <w:lastRenderedPageBreak/>
-        <w:t xml:space="preserve">&lt;Break down your project into a hierarchy of work packages. For each work package, estimate how much work time it will take to complete. For each work package, state who is responsible for its completion. </w:t>
-      </w:r>
-      <w:r>
-        <w:rPr>
-          <w:rFonts w:eastAsia="Times New Roman" w:cs="Times New Roman"/>
-          <w:color w:val="000000"/>
-          <w:highlight w:val="yellow"/>
-        </w:rPr>
-        <w:t>It is expected that this information will be at a high-level at the beginning of the project.</w:t>
-      </w:r>
-      <w:r>
-        <w:rPr>
-          <w:rFonts w:eastAsia="Times New Roman" w:cs="Times New Roman"/>
-          <w:color w:val="000000"/>
-          <w:highlight w:val="yellow"/>
-        </w:rPr>
-        <w:t>&gt;</w:t>
+        <w:t>Risk Management</w:t>
+      </w:r>
+    </w:p>
+    <w:p>
+      <w:pPr>
+        <w:spacing w:before="100" w:beforeAutospacing="1" w:after="100" w:afterAutospacing="1" w:line="240" w:lineRule="auto"/>
+        <w:rPr>
+          <w:rFonts w:eastAsia="Times New Roman" w:cs="Times New Roman"/>
+          <w:color w:val="000000"/>
+        </w:rPr>
+      </w:pPr>
+      <w:r>
+        <w:rPr>
+          <w:rFonts w:eastAsia="Times New Roman" w:cs="Times New Roman"/>
+          <w:color w:val="000000"/>
+        </w:rPr>
+        <w:t>Risks will be that the web-app doesn’t look good across all platforms, so it may be a risk to ignore other platforms while coding the page. We will test it on available platforms to ensure it looks right.</w:t>
+      </w:r>
+      <w:r>
+        <w:rPr>
+          <w:rFonts w:eastAsia="Times New Roman" w:cs="Times New Roman"/>
+          <w:color w:val="000000"/>
+        </w:rPr>
+        <w:t xml:space="preserve"> </w:t>
+      </w:r>
+    </w:p>
+    <w:p>
+      <w:pPr>
+        <w:spacing w:before="100" w:beforeAutospacing="1" w:after="100" w:afterAutospacing="1" w:line="240" w:lineRule="auto"/>
+        <w:rPr>
+          <w:rFonts w:eastAsia="Times New Roman" w:cs="Times New Roman"/>
+          <w:color w:val="000000"/>
+        </w:rPr>
+      </w:pPr>
+      <w:r>
+        <w:rPr>
+          <w:rFonts w:eastAsia="Times New Roman" w:cs="Times New Roman"/>
+          <w:color w:val="000000"/>
+        </w:rPr>
+        <w:t>Another risk is poor data handling. We will manage the risk by testing for all cases while running tests on the data.</w:t>
+      </w:r>
+    </w:p>
+    <w:p>
+      <w:pPr>
+        <w:spacing w:before="100" w:beforeAutospacing="1" w:after="100" w:afterAutospacing="1" w:line="240" w:lineRule="auto"/>
+        <w:rPr>
+          <w:rFonts w:eastAsia="Times New Roman" w:cs="Times New Roman"/>
+          <w:color w:val="000000"/>
+        </w:rPr>
+      </w:pPr>
+      <w:r>
+        <w:rPr>
+          <w:rFonts w:eastAsia="Times New Roman" w:cs="Times New Roman"/>
+          <w:color w:val="000000"/>
+        </w:rPr>
+        <w:t>An additional risk may be security, but that might fall out of the scope for the project.</w:t>
+      </w:r>
+      <w:bookmarkStart w:id="0" w:name="_GoBack"/>
+      <w:bookmarkEnd w:id="0"/>
+    </w:p>
+    <w:p>
+      <w:pPr>
+        <w:spacing w:before="100" w:beforeAutospacing="1" w:after="100" w:afterAutospacing="1" w:line="240" w:lineRule="auto"/>
+        <w:rPr>
+          <w:rFonts w:eastAsia="Times New Roman" w:cs="Times New Roman"/>
+          <w:color w:val="000000"/>
+        </w:rPr>
+      </w:pPr>
+      <w:r>
+        <w:rPr>
+          <w:rFonts w:eastAsia="Times New Roman" w:cs="Times New Roman"/>
+          <w:color w:val="000000"/>
+        </w:rPr>
+        <w:t>&lt;</w:t>
+      </w:r>
+      <w:r>
+        <w:rPr>
+          <w:rFonts w:eastAsia="Times New Roman" w:cs="Times New Roman"/>
+          <w:color w:val="000000"/>
+          <w:highlight w:val="yellow"/>
+        </w:rPr>
+        <w:t xml:space="preserve">Identify potential risks for this project. For each risk, how will you manage the risk?  </w:t>
+      </w:r>
+      <w:r>
+        <w:rPr>
+          <w:rFonts w:eastAsia="Times New Roman" w:cs="Times New Roman"/>
+          <w:color w:val="000000"/>
+          <w:highlight w:val="yellow"/>
+        </w:rPr>
+        <w:t>I</w:t>
+      </w:r>
+      <w:r>
+        <w:rPr>
+          <w:rFonts w:eastAsia="Times New Roman" w:cs="Times New Roman"/>
+          <w:color w:val="000000"/>
+          <w:highlight w:val="yellow"/>
+        </w:rPr>
+        <w:t>t is expected that this information will be at a high-level at the beginning of the project.&gt;</w:t>
       </w:r>
     </w:p>
     <w:p>
@@ -2214,74 +2499,40 @@
           <w:bCs/>
           <w:color w:val="000000"/>
         </w:rPr>
-        <w:t>Technical Progress Metrics</w:t>
-      </w:r>
-    </w:p>
-    <w:p>
-      <w:pPr>
-        <w:spacing w:before="100" w:beforeAutospacing="1" w:after="100" w:afterAutospacing="1" w:line="240" w:lineRule="auto"/>
-        <w:rPr>
-          <w:rFonts w:eastAsia="Times New Roman" w:cs="Times New Roman"/>
-          <w:color w:val="000000"/>
-        </w:rPr>
-      </w:pPr>
-      <w:r>
-        <w:rPr>
-          <w:rFonts w:eastAsia="Times New Roman" w:cs="Times New Roman"/>
-          <w:color w:val="000000"/>
-          <w:highlight w:val="yellow"/>
-        </w:rPr>
-        <w:t xml:space="preserve">&lt;You must estimate and track your technical progress using appropriate metrics for each phase of your project. What is a useful metric for each phase of your project? For example, for requirements phase, the total number of requirements, the number of requirements </w:t>
-      </w:r>
-      <w:r>
-        <w:rPr>
-          <w:rFonts w:eastAsia="Times New Roman" w:cs="Times New Roman"/>
-          <w:color w:val="000000"/>
-          <w:highlight w:val="yellow"/>
-        </w:rPr>
-        <w:t>changes, the number of TBDs, etc.&gt;</w:t>
-      </w:r>
-    </w:p>
-    <w:p>
-      <w:pPr>
-        <w:spacing w:before="100" w:beforeAutospacing="1" w:after="100" w:afterAutospacing="1" w:line="240" w:lineRule="auto"/>
-        <w:rPr>
-          <w:rFonts w:eastAsia="Times New Roman" w:cs="Times New Roman"/>
-          <w:color w:val="000000"/>
-        </w:rPr>
-      </w:pPr>
-      <w:r>
-        <w:rPr>
-          <w:rFonts w:eastAsia="Times New Roman" w:cs="Times New Roman"/>
-          <w:color w:val="000000"/>
-          <w:highlight w:val="yellow"/>
-        </w:rPr>
-        <w:t>&lt;</w:t>
-      </w:r>
-      <w:r>
-        <w:rPr>
-          <w:rFonts w:eastAsia="Times New Roman" w:cs="Times New Roman"/>
-          <w:color w:val="000000"/>
-          <w:highlight w:val="yellow"/>
-        </w:rPr>
-        <w:t>For OO analysis and design, you might want to count UML diagrams completed. For detailed design and code, you might want to count packages, classes, methods. You will also want to think about other technical metrics such as: memory usage, execution speed, size of various documents, complexity of code (using any of the complexity metrics). These can help in planning and in tracking your project work.&gt;</w:t>
-      </w:r>
-    </w:p>
-    <w:p>
-      <w:pPr>
-        <w:spacing w:before="100" w:beforeAutospacing="1" w:after="100" w:afterAutospacing="1" w:line="240" w:lineRule="auto"/>
-        <w:rPr>
-          <w:rFonts w:eastAsia="Times New Roman" w:cs="Times New Roman"/>
-          <w:color w:val="000000"/>
-        </w:rPr>
-      </w:pPr>
-      <w:r>
-        <w:rPr>
-          <w:rFonts w:eastAsia="Times New Roman" w:cs="Times New Roman"/>
-          <w:color w:val="000000"/>
-          <w:highlight w:val="yellow"/>
-        </w:rPr>
-        <w:t>&lt;Choose your metrics carefully -- select metrics that will be easy to collect, easy to report, and easy to interpret. The goal is to give management insight into the progress and risks of your project.&gt;</w:t>
+        <w:t>Table of Work Packages, Time Estimates, and Assignments</w:t>
+      </w:r>
+    </w:p>
+    <w:p>
+      <w:pPr>
+        <w:spacing w:before="100" w:beforeAutospacing="1" w:after="100" w:afterAutospacing="1" w:line="240" w:lineRule="auto"/>
+        <w:rPr>
+          <w:rFonts w:eastAsia="Times New Roman" w:cs="Times New Roman"/>
+          <w:color w:val="000000"/>
+        </w:rPr>
+      </w:pPr>
+      <w:r>
+        <w:rPr>
+          <w:rFonts w:eastAsia="Times New Roman" w:cs="Times New Roman"/>
+          <w:color w:val="000000"/>
+          <w:highlight w:val="yellow"/>
+        </w:rPr>
+        <w:t xml:space="preserve">&lt;Break down your project into a hierarchy of work packages. For each work package, estimate how much work time it will take to complete. For each work package, state who is responsible for its completion. </w:t>
+      </w:r>
+      <w:r>
+        <w:rPr>
+          <w:rFonts w:eastAsia="Times New Roman" w:cs="Times New Roman"/>
+          <w:color w:val="000000"/>
+          <w:highlight w:val="yellow"/>
+        </w:rPr>
+        <w:t>It is expected that this information will be at a high-level at the beginning of the project.</w:t>
+      </w:r>
+      <w:r>
+        <w:rPr>
+          <w:rFonts w:eastAsia="Times New Roman" w:cs="Times New Roman"/>
+          <w:color w:val="000000"/>
+          <w:highlight w:val="yellow"/>
+        </w:rPr>
+        <w:t>&gt;</w:t>
       </w:r>
     </w:p>
     <w:p>
@@ -2299,6 +2550,91 @@
           <w:bCs/>
           <w:color w:val="000000"/>
         </w:rPr>
+        <w:t>Technical Progress Metrics</w:t>
+      </w:r>
+    </w:p>
+    <w:p>
+      <w:pPr>
+        <w:spacing w:before="100" w:beforeAutospacing="1" w:after="100" w:afterAutospacing="1" w:line="240" w:lineRule="auto"/>
+        <w:rPr>
+          <w:rFonts w:eastAsia="Times New Roman" w:cs="Times New Roman"/>
+          <w:color w:val="000000"/>
+        </w:rPr>
+      </w:pPr>
+      <w:r>
+        <w:rPr>
+          <w:rFonts w:eastAsia="Times New Roman" w:cs="Times New Roman"/>
+          <w:color w:val="000000"/>
+          <w:highlight w:val="yellow"/>
+        </w:rPr>
+        <w:t xml:space="preserve">&lt;You must estimate and track your technical progress using appropriate metrics for each phase of your project. What is a useful metric for each phase of your project? For example, for requirements phase, the total number of requirements, the number of requirements </w:t>
+      </w:r>
+      <w:r>
+        <w:rPr>
+          <w:rFonts w:eastAsia="Times New Roman" w:cs="Times New Roman"/>
+          <w:color w:val="000000"/>
+          <w:highlight w:val="yellow"/>
+        </w:rPr>
+        <w:t>changes, the number of TBDs, etc.&gt;</w:t>
+      </w:r>
+    </w:p>
+    <w:p>
+      <w:pPr>
+        <w:spacing w:before="100" w:beforeAutospacing="1" w:after="100" w:afterAutospacing="1" w:line="240" w:lineRule="auto"/>
+        <w:rPr>
+          <w:rFonts w:eastAsia="Times New Roman" w:cs="Times New Roman"/>
+          <w:color w:val="000000"/>
+        </w:rPr>
+      </w:pPr>
+      <w:r>
+        <w:rPr>
+          <w:rFonts w:eastAsia="Times New Roman" w:cs="Times New Roman"/>
+          <w:color w:val="000000"/>
+          <w:highlight w:val="yellow"/>
+        </w:rPr>
+        <w:t>&lt;</w:t>
+      </w:r>
+      <w:r>
+        <w:rPr>
+          <w:rFonts w:eastAsia="Times New Roman" w:cs="Times New Roman"/>
+          <w:color w:val="000000"/>
+          <w:highlight w:val="yellow"/>
+        </w:rPr>
+        <w:t>For OO analysis and design, you might want to count UML diagrams completed. For detailed design and code, you might want to count packages, classes, methods. You will also want to think about other technical metrics such as: memory usage, execution speed, size of various documents, complexity of code (using any of the complexity metrics). These can help in planning and in tracking your project work.&gt;</w:t>
+      </w:r>
+    </w:p>
+    <w:p>
+      <w:pPr>
+        <w:spacing w:before="100" w:beforeAutospacing="1" w:after="100" w:afterAutospacing="1" w:line="240" w:lineRule="auto"/>
+        <w:rPr>
+          <w:rFonts w:eastAsia="Times New Roman" w:cs="Times New Roman"/>
+          <w:color w:val="000000"/>
+        </w:rPr>
+      </w:pPr>
+      <w:r>
+        <w:rPr>
+          <w:rFonts w:eastAsia="Times New Roman" w:cs="Times New Roman"/>
+          <w:color w:val="000000"/>
+          <w:highlight w:val="yellow"/>
+        </w:rPr>
+        <w:t>&lt;Choose your metrics carefully -- select metrics that will be easy to collect, easy to report, and easy to interpret. The goal is to give management insight into the progress and risks of your project.&gt;</w:t>
+      </w:r>
+    </w:p>
+    <w:p>
+      <w:pPr>
+        <w:spacing w:before="100" w:beforeAutospacing="1" w:after="100" w:afterAutospacing="1" w:line="240" w:lineRule="auto"/>
+        <w:rPr>
+          <w:rFonts w:eastAsia="Times New Roman" w:cs="Times New Roman"/>
+          <w:color w:val="000000"/>
+        </w:rPr>
+      </w:pPr>
+      <w:r>
+        <w:rPr>
+          <w:rFonts w:eastAsia="Times New Roman" w:cs="Times New Roman"/>
+          <w:b/>
+          <w:bCs/>
+          <w:color w:val="000000"/>
+        </w:rPr>
         <w:t>Plan for tracking, control, and reporting of progress</w:t>
       </w:r>
     </w:p>
@@ -2420,6 +2756,7 @@
           <w:rFonts w:eastAsia="Times New Roman" w:cs="Times New Roman"/>
           <w:color w:val="000000"/>
         </w:rPr>
+        <w:lastRenderedPageBreak/>
         <w:t>E</w:t>
       </w:r>
       <w:r>
@@ -2527,16 +2864,7 @@
           <w:rFonts w:eastAsia="Times New Roman" w:cs="Times New Roman"/>
           <w:color w:val="000000"/>
         </w:rPr>
-        <w:t xml:space="preserve"> read and analyze the logs; examine the technical content of the work done to date; examine the technical progress metrics; consider the QA results; reassess the potential proje</w:t>
-      </w:r>
-      <w:bookmarkStart w:id="0" w:name="_GoBack"/>
-      <w:bookmarkEnd w:id="0"/>
-      <w:r>
-        <w:rPr>
-          <w:rFonts w:eastAsia="Times New Roman" w:cs="Times New Roman"/>
-          <w:color w:val="000000"/>
-        </w:rPr>
-        <w:t>ct risks; and take corrective action if necessary.</w:t>
+        <w:t xml:space="preserve"> read and analyze the logs; examine the technical content of the work done to date; examine the technical progress metrics; consider the QA results; reassess the potential project risks; and take corrective action if necessary.</w:t>
       </w:r>
     </w:p>
     <w:sectPr>

</xml_diff>